<commit_message>
Modified e_enti and stampe.php
</commit_message>
<xml_diff>
--- a/praticaweb/modelli/accertamento compatibilita paesaggistica.docx
+++ b/praticaweb/modelli/accertamento compatibilita paesaggistica.docx
@@ -334,10 +334,16 @@
               <w:rPr>
                 <w:sz w:val="22"/>
               </w:rPr>
-              <w:t xml:space="preserve"> [data_ce</w:t>
-            </w:r>
-            <w:bookmarkStart w:id="0" w:name="_GoBack"/>
-            <w:bookmarkEnd w:id="0"/>
+              <w:t xml:space="preserve"> [</w:t>
+            </w:r>
+            <w:proofErr w:type="spellStart"/>
+            <w:r>
+              <w:rPr>
+                <w:sz w:val="22"/>
+              </w:rPr>
+              <w:t>data_ce</w:t>
+            </w:r>
+            <w:proofErr w:type="spellEnd"/>
             <w:r>
               <w:rPr>
                 <w:sz w:val="22"/>
@@ -400,8 +406,8 @@
         <w:tblLook w:val="04A0" w:firstRow="1" w:lastRow="0" w:firstColumn="1" w:lastColumn="0" w:noHBand="0" w:noVBand="1"/>
       </w:tblPr>
       <w:tblGrid>
-        <w:gridCol w:w="4888"/>
-        <w:gridCol w:w="4889"/>
+        <w:gridCol w:w="4781"/>
+        <w:gridCol w:w="4782"/>
       </w:tblGrid>
       <w:tr>
         <w:tc>
@@ -1020,7 +1026,25 @@
           <w:sz w:val="22"/>
           <w:u w:val="single"/>
         </w:rPr>
-        <w:t>OGGETTO:</w:t>
+        <w:t>OGGETTO</w:t>
+      </w:r>
+      <w:r>
+        <w:rPr>
+          <w:b/>
+          <w:sz w:val="22"/>
+          <w:u w:val="single"/>
+        </w:rPr>
+        <w:t>-1</w:t>
+      </w:r>
+      <w:bookmarkStart w:id="0" w:name="_GoBack"/>
+      <w:bookmarkEnd w:id="0"/>
+      <w:r>
+        <w:rPr>
+          <w:b/>
+          <w:sz w:val="22"/>
+          <w:u w:val="single"/>
+        </w:rPr>
+        <w:t>:</w:t>
       </w:r>
       <w:r>
         <w:rPr>
@@ -1137,7 +1161,21 @@
         <w:rPr>
           <w:sz w:val="22"/>
         </w:rPr>
-        <w:t>. Istanza di accertamento di compatibilità paesaggistica di cui all’art. 1, comma 36 lett. c), della Legge n. 308/2004 (“Delega al Governo per il riordino, il coordinamento e l’integrazione della legislazione in materia ambientale e misura di diretta applicazione”) relativamente ad opere eseguite in assenza/difformità dalla prescritta autorizzazione paesaggistica.</w:t>
+        <w:t xml:space="preserve">. Istanza di accertamento di compatibilità paesaggistica di cui all’art. 1, comma 36 </w:t>
+      </w:r>
+      <w:proofErr w:type="spellStart"/>
+      <w:r>
+        <w:rPr>
+          <w:sz w:val="22"/>
+        </w:rPr>
+        <w:t>lett</w:t>
+      </w:r>
+      <w:proofErr w:type="spellEnd"/>
+      <w:r>
+        <w:rPr>
+          <w:sz w:val="22"/>
+        </w:rPr>
+        <w:t>. c), della Legge n. 308/2004 (“Delega al Governo per il riordino, il coordinamento e l’integrazione della legislazione in materia ambientale e misura di diretta applicazione”) relativamente ad opere eseguite in assenza/difformità dalla prescritta autorizzazione paesaggistica.</w:t>
       </w:r>
     </w:p>
     <w:p>
@@ -1317,7 +1355,21 @@
         <w:rPr>
           <w:sz w:val="22"/>
         </w:rPr>
-        <w:t xml:space="preserve">Ai sensi dell’art. 1 comma 36, lett. c), della Legge n. 308/2004 – e </w:t>
+        <w:t xml:space="preserve">Ai sensi dell’art. 1 comma 36, </w:t>
+      </w:r>
+      <w:proofErr w:type="spellStart"/>
+      <w:r>
+        <w:rPr>
+          <w:sz w:val="22"/>
+        </w:rPr>
+        <w:t>lett</w:t>
+      </w:r>
+      <w:proofErr w:type="spellEnd"/>
+      <w:r>
+        <w:rPr>
+          <w:sz w:val="22"/>
+        </w:rPr>
+        <w:t xml:space="preserve">. c), della Legge n. 308/2004 – e </w:t>
       </w:r>
       <w:proofErr w:type="spellStart"/>
       <w:r>
@@ -1560,8 +1612,8 @@
         <w:tblLook w:val="04A0" w:firstRow="1" w:lastRow="0" w:firstColumn="1" w:lastColumn="0" w:noHBand="0" w:noVBand="1"/>
       </w:tblPr>
       <w:tblGrid>
-        <w:gridCol w:w="4889"/>
-        <w:gridCol w:w="4889"/>
+        <w:gridCol w:w="4808"/>
+        <w:gridCol w:w="4830"/>
       </w:tblGrid>
       <w:tr>
         <w:tc>

</xml_diff>